<commit_message>
[doc][RevHistory] 날짜 오류 수정.
</commit_message>
<xml_diff>
--- a/doc/무정전방송조명_SW_RevisionHistory_210119.docx
+++ b/doc/무정전방송조명_SW_RevisionHistory_210119.docx
@@ -258,8 +258,6 @@
           <w:rFonts w:ascii="맑은 고딕" w:eastAsia="맑은 고딕" w:hAnsi="맑은 고딕"/>
         </w:rPr>
       </w:pPr>
-      <w:bookmarkStart w:id="0" w:name="_GoBack"/>
-      <w:bookmarkEnd w:id="0"/>
     </w:p>
     <w:p>
       <w:pPr>
@@ -1207,7 +1205,7 @@
           <w:b/>
         </w:rPr>
       </w:pPr>
-      <w:bookmarkStart w:id="1" w:name="_Toc61965143"/>
+      <w:bookmarkStart w:id="0" w:name="_Toc61965143"/>
       <w:r>
         <w:rPr>
           <w:rFonts w:ascii="맑은 고딕" w:eastAsia="맑은 고딕" w:hAnsi="맑은 고딕" w:hint="eastAsia"/>
@@ -1274,7 +1272,7 @@
         </w:rPr>
         <w:t>/ )</w:t>
       </w:r>
-      <w:bookmarkEnd w:id="1"/>
+      <w:bookmarkEnd w:id="0"/>
     </w:p>
     <w:tbl>
       <w:tblPr>
@@ -2076,7 +2074,7 @@
           <w:b/>
         </w:rPr>
       </w:pPr>
-      <w:bookmarkStart w:id="2" w:name="_Toc61965144"/>
+      <w:bookmarkStart w:id="1" w:name="_Toc61965144"/>
       <w:proofErr w:type="spellStart"/>
       <w:r>
         <w:rPr>
@@ -2154,7 +2152,7 @@
         </w:rPr>
         <w:t>/ )</w:t>
       </w:r>
-      <w:bookmarkEnd w:id="2"/>
+      <w:bookmarkEnd w:id="1"/>
     </w:p>
     <w:tbl>
       <w:tblPr>
@@ -2781,7 +2779,7 @@
                 <w:kern w:val="0"/>
                 <w:szCs w:val="20"/>
               </w:rPr>
-              <w:t>RFMBase_200618_v1.9</w:t>
+              <w:t>RFMBase_210119_v1.26</w:t>
             </w:r>
             <w:r>
               <w:rPr>
@@ -2810,7 +2808,15 @@
                 <w:kern w:val="0"/>
                 <w:szCs w:val="20"/>
               </w:rPr>
-              <w:t xml:space="preserve">대곡-소사 </w:t>
+              <w:t>대곡-소사</w:t>
+            </w:r>
+            <w:r>
+              <w:rPr>
+                <w:rFonts w:ascii="굴림" w:eastAsia="굴림" w:hAnsi="굴림" w:cs="굴림" w:hint="eastAsia"/>
+                <w:kern w:val="0"/>
+                <w:szCs w:val="20"/>
+              </w:rPr>
+              <w:t xml:space="preserve"> </w:t>
             </w:r>
             <w:proofErr w:type="spellStart"/>
             <w:r>
@@ -2819,6 +2825,92 @@
                 <w:kern w:val="0"/>
                 <w:szCs w:val="20"/>
               </w:rPr>
+              <w:t>형식시험용</w:t>
+            </w:r>
+            <w:proofErr w:type="spellEnd"/>
+            <w:r>
+              <w:rPr>
+                <w:rFonts w:ascii="굴림" w:eastAsia="굴림" w:hAnsi="굴림" w:cs="굴림" w:hint="eastAsia"/>
+                <w:kern w:val="0"/>
+                <w:szCs w:val="20"/>
+              </w:rPr>
+              <w:t xml:space="preserve"> </w:t>
+            </w:r>
+            <w:r>
+              <w:rPr>
+                <w:rFonts w:ascii="굴림" w:eastAsia="굴림" w:hAnsi="굴림" w:cs="굴림"/>
+                <w:kern w:val="0"/>
+                <w:szCs w:val="20"/>
+              </w:rPr>
+              <w:t>Base</w:t>
+            </w:r>
+            <w:r>
+              <w:rPr>
+                <w:rFonts w:ascii="굴림" w:eastAsia="굴림" w:hAnsi="굴림" w:cs="굴림" w:hint="eastAsia"/>
+                <w:kern w:val="0"/>
+                <w:szCs w:val="20"/>
+              </w:rPr>
+              <w:t>보드 이미지.</w:t>
+            </w:r>
+            <w:r>
+              <w:rPr>
+                <w:rFonts w:ascii="굴림" w:eastAsia="굴림" w:hAnsi="굴림" w:cs="굴림"/>
+                <w:kern w:val="0"/>
+                <w:szCs w:val="20"/>
+              </w:rPr>
+              <w:t xml:space="preserve"> </w:t>
+            </w:r>
+            <w:proofErr w:type="gramStart"/>
+            <w:r>
+              <w:rPr>
+                <w:rFonts w:ascii="굴림" w:eastAsia="굴림" w:hAnsi="굴림" w:cs="굴림"/>
+                <w:kern w:val="0"/>
+                <w:szCs w:val="20"/>
+              </w:rPr>
+              <w:t>(</w:t>
+            </w:r>
+            <w:r>
+              <w:rPr>
+                <w:rFonts w:ascii="굴림" w:eastAsia="굴림" w:hAnsi="굴림" w:cs="굴림" w:hint="eastAsia"/>
+                <w:kern w:val="0"/>
+                <w:szCs w:val="20"/>
+              </w:rPr>
+              <w:t xml:space="preserve"> </w:t>
+            </w:r>
+            <w:proofErr w:type="spellStart"/>
+            <w:r>
+              <w:rPr>
+                <w:rFonts w:ascii="굴림" w:eastAsia="굴림" w:hAnsi="굴림" w:cs="굴림" w:hint="eastAsia"/>
+                <w:kern w:val="0"/>
+                <w:szCs w:val="20"/>
+              </w:rPr>
+              <w:t>열차무선</w:t>
+            </w:r>
+            <w:proofErr w:type="spellEnd"/>
+            <w:r>
+              <w:rPr>
+                <w:rFonts w:ascii="굴림" w:eastAsia="굴림" w:hAnsi="굴림" w:cs="굴림" w:hint="eastAsia"/>
+                <w:kern w:val="0"/>
+                <w:szCs w:val="20"/>
+              </w:rPr>
+              <w:t>I</w:t>
+            </w:r>
+            <w:proofErr w:type="gramEnd"/>
+            <w:r>
+              <w:rPr>
+                <w:rFonts w:ascii="굴림" w:eastAsia="굴림" w:hAnsi="굴림" w:cs="굴림" w:hint="eastAsia"/>
+                <w:kern w:val="0"/>
+                <w:szCs w:val="20"/>
+              </w:rPr>
+              <w:t xml:space="preserve">/F, </w:t>
+            </w:r>
+            <w:proofErr w:type="spellStart"/>
+            <w:r>
+              <w:rPr>
+                <w:rFonts w:ascii="굴림" w:eastAsia="굴림" w:hAnsi="굴림" w:cs="굴림" w:hint="eastAsia"/>
+                <w:kern w:val="0"/>
+                <w:szCs w:val="20"/>
+              </w:rPr>
               <w:t>방공등</w:t>
             </w:r>
             <w:proofErr w:type="spellEnd"/>
@@ -2829,6 +2921,14 @@
                 <w:szCs w:val="20"/>
               </w:rPr>
               <w:t xml:space="preserve"> 제어 추가.</w:t>
+            </w:r>
+            <w:r>
+              <w:rPr>
+                <w:rFonts w:ascii="굴림" w:eastAsia="굴림" w:hAnsi="굴림" w:cs="굴림"/>
+                <w:kern w:val="0"/>
+                <w:szCs w:val="20"/>
+              </w:rPr>
+              <w:t xml:space="preserve"> )</w:t>
             </w:r>
           </w:p>
           <w:p>
@@ -2878,6 +2978,8 @@
                 <w:szCs w:val="20"/>
               </w:rPr>
             </w:pPr>
+            <w:bookmarkStart w:id="2" w:name="_GoBack"/>
+            <w:bookmarkEnd w:id="2"/>
             <w:r>
               <w:rPr>
                 <w:rFonts w:ascii="굴림" w:eastAsia="굴림" w:hAnsi="굴림" w:cs="굴림"/>
@@ -3036,7 +3138,7 @@
         <w:rStyle w:val="a6"/>
         <w:noProof/>
       </w:rPr>
-      <w:t>4</w:t>
+      <w:t>3</w:t>
     </w:r>
     <w:r>
       <w:rPr>
@@ -3728,7 +3830,7 @@
               <w:sz w:val="16"/>
               <w:szCs w:val="16"/>
             </w:rPr>
-            <w:t>4</w:t>
+            <w:t>3</w:t>
           </w:r>
           <w:r>
             <w:rPr>
@@ -10381,7 +10483,7 @@
 </file>
 
 <file path=customXml/itemProps1.xml><?xml version="1.0" encoding="utf-8"?>
-<ds:datastoreItem xmlns:ds="http://schemas.openxmlformats.org/officeDocument/2006/customXml" ds:itemID="{89734096-D887-4AD4-A0F6-46C3469DED5C}">
+<ds:datastoreItem xmlns:ds="http://schemas.openxmlformats.org/officeDocument/2006/customXml" ds:itemID="{83A75E93-6F5E-49D5-8057-3D823A8511B4}">
   <ds:schemaRefs>
     <ds:schemaRef ds:uri="http://schemas.openxmlformats.org/officeDocument/2006/bibliography"/>
   </ds:schemaRefs>

</xml_diff>